<commit_message>
06.Object-oriented Programming - Basics Half of Homework
</commit_message>
<xml_diff>
--- a/05.Functions/Functions-Exercises.docx
+++ b/05.Functions/Functions-Exercises.docx
@@ -14,6 +14,9 @@
       </w:r>
     </w:p>
     <w:p>
+      <w:pPr>
+        <w:spacing w:before="0" w:after="0" w:line="240" w:lineRule="auto"/>
+      </w:pPr>
       <w:r>
         <w:t xml:space="preserve">This document defines the homework assignments from the </w:t>
       </w:r>
@@ -27,39 +30,13 @@
         </w:r>
       </w:hyperlink>
       <w:r>
-        <w:t xml:space="preserve">. Please submit as homework a single </w:t>
-      </w:r>
-      <w:r>
-        <w:rPr>
-          <w:rStyle w:val="CodeChar"/>
-        </w:rPr>
-        <w:t>zip</w:t>
-      </w:r>
-      <w:r>
-        <w:t xml:space="preserve"> / </w:t>
-      </w:r>
-      <w:r>
-        <w:rPr>
-          <w:rStyle w:val="CodeChar"/>
-        </w:rPr>
-        <w:t>rar</w:t>
-      </w:r>
-      <w:r>
-        <w:t xml:space="preserve"> / </w:t>
-      </w:r>
-      <w:r>
-        <w:rPr>
-          <w:rStyle w:val="CodeChar"/>
-        </w:rPr>
-        <w:t>7z</w:t>
-      </w:r>
-      <w:r>
-        <w:t xml:space="preserve"> archive holding the solutions (source code) of all below described problems.</w:t>
+        <w:t xml:space="preserve">. </w:t>
       </w:r>
     </w:p>
     <w:p>
       <w:pPr>
         <w:pStyle w:val="Heading2"/>
+        <w:spacing w:before="0"/>
       </w:pPr>
       <w:r>
         <w:t>Inside Volume</w:t>
@@ -148,18 +125,10 @@
         <w:t xml:space="preserve"> that need</w:t>
       </w:r>
       <w:r>
-        <w:t xml:space="preserve">s to be split </w:t>
-      </w:r>
-      <w:proofErr w:type="gramStart"/>
-      <w:r>
-        <w:t xml:space="preserve">and </w:t>
-      </w:r>
-      <w:r>
-        <w:t xml:space="preserve"> parsed</w:t>
-      </w:r>
-      <w:proofErr w:type="gramEnd"/>
-      <w:r>
-        <w:t xml:space="preserve"> as numbers. Each set of 3 elements are the x, y and z coordinates of a point.</w:t>
+        <w:t xml:space="preserve">s to be split and </w:t>
+      </w:r>
+      <w:r>
+        <w:t xml:space="preserve"> parsed as numbers. Each set of 3 elements are the x, y and z coordinates of a point.</w:t>
       </w:r>
     </w:p>
     <w:p>
@@ -981,15 +950,7 @@
         <w:t>and</w:t>
       </w:r>
       <w:r>
-        <w:t xml:space="preserve"> needs to be parsed as a number. On the second row you will be </w:t>
-      </w:r>
-      <w:proofErr w:type="gramStart"/>
-      <w:r>
-        <w:t>given  the</w:t>
-      </w:r>
-      <w:proofErr w:type="gramEnd"/>
-      <w:r>
-        <w:t xml:space="preserve"> second element which is  the area</w:t>
+        <w:t xml:space="preserve"> needs to be parsed as a number. On the second row you will be given  the second element which is  the area</w:t>
       </w:r>
       <w:r>
         <w:t>.</w:t>
@@ -1599,15 +1560,7 @@
         <w:t>truthy</w:t>
       </w:r>
       <w:r>
-        <w:t xml:space="preserve"> (non-empty string in this case)</w:t>
-      </w:r>
-      <w:proofErr w:type="gramStart"/>
-      <w:r>
-        <w:t>,</w:t>
-      </w:r>
-      <w:proofErr w:type="gramEnd"/>
-      <w:r>
-        <w:t xml:space="preserve"> print the value store in the variable.</w:t>
+        <w:t xml:space="preserve"> (non-empty string in this case), print the value store in the variable.</w:t>
       </w:r>
     </w:p>
     <w:p>
@@ -2587,15 +2540,7 @@
         <w:t xml:space="preserve">your starting point and must be parsed to a number. </w:t>
       </w:r>
       <w:r>
-        <w:t xml:space="preserve">On the second line you will receive 5 commands separated by “, </w:t>
-      </w:r>
-      <w:proofErr w:type="gramStart"/>
-      <w:r>
-        <w:t>“ each</w:t>
-      </w:r>
-      <w:proofErr w:type="gramEnd"/>
-      <w:r>
-        <w:t xml:space="preserve"> one will be the name</w:t>
+        <w:t>On the second line you will receive 5 commands separated by “, “ each one will be the name</w:t>
       </w:r>
       <w:r>
         <w:t xml:space="preserve"> of</w:t>
@@ -2606,8 +2551,6 @@
       <w:r>
         <w:t xml:space="preserve"> to be performed.</w:t>
       </w:r>
-      <w:bookmarkStart w:id="0" w:name="_GoBack"/>
-      <w:bookmarkEnd w:id="0"/>
     </w:p>
     <w:p>
       <w:r>
@@ -2621,18 +2564,6 @@
       </w:r>
       <w:r>
         <w:t xml:space="preserve"> should be printed on the console.</w:t>
-      </w:r>
-      <w:r>
-        <w:t xml:space="preserve"> Do not </w:t>
-      </w:r>
-      <w:r>
-        <w:rPr>
-          <w:b/>
-        </w:rPr>
-        <w:t>round</w:t>
-      </w:r>
-      <w:r>
-        <w:t xml:space="preserve"> the result.</w:t>
       </w:r>
     </w:p>
     <w:p>
@@ -4525,18 +4456,10 @@
         <w:t xml:space="preserve"> comes as </w:t>
       </w:r>
       <w:r>
-        <w:t xml:space="preserve">a string of variable number of elements separated by “, </w:t>
-      </w:r>
-      <w:proofErr w:type="gramStart"/>
-      <w:r>
-        <w:t xml:space="preserve">“ </w:t>
-      </w:r>
-      <w:r>
-        <w:t>that</w:t>
-      </w:r>
-      <w:proofErr w:type="gramEnd"/>
-      <w:r>
-        <w:t xml:space="preserve"> must be parsed to numbers. Each pair is the coordinates to a buried treasure chest.</w:t>
+        <w:t xml:space="preserve">a string of variable number of elements separated by “, “ </w:t>
+      </w:r>
+      <w:r>
+        <w:t>that must be parsed to numbers. Each pair is the coordinates to a buried treasure chest.</w:t>
       </w:r>
     </w:p>
     <w:p>
@@ -4884,18 +4807,10 @@
         <w:t xml:space="preserve"> </w:t>
       </w:r>
       <w:r>
-        <w:t xml:space="preserve">string </w:t>
-      </w:r>
-      <w:proofErr w:type="gramStart"/>
-      <w:r>
-        <w:t xml:space="preserve">with </w:t>
-      </w:r>
-      <w:r>
-        <w:t xml:space="preserve"> 6</w:t>
-      </w:r>
-      <w:proofErr w:type="gramEnd"/>
-      <w:r>
-        <w:t xml:space="preserve"> elements</w:t>
+        <w:t xml:space="preserve">string with </w:t>
+      </w:r>
+      <w:r>
+        <w:t xml:space="preserve"> 6 elements</w:t>
       </w:r>
       <w:r>
         <w:t xml:space="preserve"> separated by “, “</w:t>
@@ -5632,75 +5547,11 @@
       <w:r>
         <w:t xml:space="preserve">– </w:t>
       </w:r>
-      <w:proofErr w:type="spellStart"/>
       <w:r>
         <w:rPr>
           <w:lang w:val="bg-BG"/>
         </w:rPr>
-        <w:t>removes</w:t>
-      </w:r>
-      <w:proofErr w:type="spellEnd"/>
-      <w:r>
-        <w:rPr>
-          <w:lang w:val="bg-BG"/>
-        </w:rPr>
-        <w:t xml:space="preserve"> </w:t>
-      </w:r>
-      <w:proofErr w:type="spellStart"/>
-      <w:r>
-        <w:rPr>
-          <w:lang w:val="bg-BG"/>
-        </w:rPr>
-        <w:t>any</w:t>
-      </w:r>
-      <w:proofErr w:type="spellEnd"/>
-      <w:r>
-        <w:rPr>
-          <w:lang w:val="bg-BG"/>
-        </w:rPr>
-        <w:t xml:space="preserve"> </w:t>
-      </w:r>
-      <w:proofErr w:type="spellStart"/>
-      <w:r>
-        <w:rPr>
-          <w:lang w:val="bg-BG"/>
-        </w:rPr>
-        <w:t>imperfections</w:t>
-      </w:r>
-      <w:proofErr w:type="spellEnd"/>
-      <w:r>
-        <w:rPr>
-          <w:lang w:val="bg-BG"/>
-        </w:rPr>
-        <w:t xml:space="preserve"> </w:t>
-      </w:r>
-      <w:proofErr w:type="spellStart"/>
-      <w:r>
-        <w:rPr>
-          <w:lang w:val="bg-BG"/>
-        </w:rPr>
-        <w:t>smaller</w:t>
-      </w:r>
-      <w:proofErr w:type="spellEnd"/>
-      <w:r>
-        <w:rPr>
-          <w:lang w:val="bg-BG"/>
-        </w:rPr>
-        <w:t xml:space="preserve"> </w:t>
-      </w:r>
-      <w:proofErr w:type="spellStart"/>
-      <w:r>
-        <w:rPr>
-          <w:lang w:val="bg-BG"/>
-        </w:rPr>
-        <w:t>than</w:t>
-      </w:r>
-      <w:proofErr w:type="spellEnd"/>
-      <w:r>
-        <w:rPr>
-          <w:lang w:val="bg-BG"/>
-        </w:rPr>
-        <w:t xml:space="preserve"> 1</w:t>
+        <w:t>removes any imperfections smaller than 1</w:t>
       </w:r>
       <w:r>
         <w:t xml:space="preserve"> micron (round down the number)</w:t>
@@ -5749,21 +5600,13 @@
         <w:t>input</w:t>
       </w:r>
       <w:r>
-        <w:t xml:space="preserve"> comes as a </w:t>
-      </w:r>
-      <w:proofErr w:type="gramStart"/>
-      <w:r>
-        <w:t xml:space="preserve">string </w:t>
+        <w:t xml:space="preserve"> comes as a string </w:t>
       </w:r>
       <w:r>
         <w:t xml:space="preserve"> wit</w:t>
       </w:r>
       <w:r>
-        <w:t>h</w:t>
-      </w:r>
-      <w:proofErr w:type="gramEnd"/>
-      <w:r>
-        <w:t xml:space="preserve"> a variable number of elements</w:t>
+        <w:t>h a variable number of elements</w:t>
       </w:r>
       <w:r>
         <w:t xml:space="preserve"> separated by “, “</w:t>
@@ -7172,8 +7015,10 @@
       <w:pPr>
         <w:pStyle w:val="Heading2"/>
       </w:pPr>
-      <w:r>
-        <w:t>**DNA Helix</w:t>
+      <w:bookmarkStart w:id="0" w:name="_GoBack"/>
+      <w:bookmarkEnd w:id="0"/>
+      <w:r>
+        <w:t>*DNA Helix</w:t>
       </w:r>
     </w:p>
     <w:p>
@@ -7633,135 +7478,100 @@
         <w:t>reads a command</w:t>
       </w:r>
       <w:r>
-        <w:t xml:space="preserve"> from the console </w:t>
-      </w:r>
-      <w:proofErr w:type="gramStart"/>
-      <w:r>
-        <w:t xml:space="preserve">and  </w:t>
+        <w:t xml:space="preserve"> from the console and  </w:t>
       </w:r>
       <w:r>
         <w:rPr>
           <w:b/>
         </w:rPr>
-        <w:t>executes</w:t>
-      </w:r>
-      <w:proofErr w:type="gramEnd"/>
+        <w:t>executes it</w:t>
+      </w:r>
+      <w:r>
+        <w:t>.</w:t>
+      </w:r>
+      <w:r>
+        <w:t xml:space="preserve"> </w:t>
+      </w:r>
+      <w:r>
+        <w:t xml:space="preserve">Your program should read commands until </w:t>
+      </w:r>
       <w:r>
         <w:rPr>
           <w:b/>
         </w:rPr>
-        <w:t xml:space="preserve"> it</w:t>
-      </w:r>
-      <w:r>
-        <w:t>.</w:t>
+        <w:t xml:space="preserve">finally </w:t>
+      </w:r>
+      <w:r>
+        <w:t xml:space="preserve">is given as a command. After that you will be given one command again but this time </w:t>
+      </w:r>
+      <w:r>
+        <w:rPr>
+          <w:b/>
+        </w:rPr>
+        <w:t>instead of receiving numbers you should use the results of all the previous command</w:t>
+      </w:r>
+      <w:r>
+        <w:t xml:space="preserve"> if they are enough for the command. (if you have to multiply and have only 1 number you should do nothing).</w:t>
       </w:r>
       <w:r>
         <w:t xml:space="preserve"> </w:t>
       </w:r>
       <w:r>
-        <w:t xml:space="preserve">Your program should read commands until </w:t>
+        <w:t xml:space="preserve">If you have </w:t>
       </w:r>
       <w:r>
         <w:rPr>
           <w:b/>
         </w:rPr>
-        <w:t xml:space="preserve">finally </w:t>
-      </w:r>
-      <w:r>
-        <w:t xml:space="preserve">is given as a command. After that you will be given one command again but this time </w:t>
+        <w:t>more numbers than required</w:t>
+      </w:r>
+      <w:r>
+        <w:t xml:space="preserve"> you should </w:t>
       </w:r>
       <w:r>
         <w:rPr>
           <w:b/>
         </w:rPr>
-        <w:t>instead of receiving numbers you should use the results of all the previous command</w:t>
-      </w:r>
-      <w:r>
-        <w:t xml:space="preserve"> if they are enough for the command. (</w:t>
-      </w:r>
-      <w:proofErr w:type="gramStart"/>
-      <w:r>
-        <w:t>if</w:t>
-      </w:r>
-      <w:proofErr w:type="gramEnd"/>
-      <w:r>
-        <w:t xml:space="preserve"> you have to multiply and have only 1 number you should do nothing).</w:t>
+        <w:t>repeat the command as many times as possible</w:t>
+      </w:r>
+      <w:r>
+        <w:t xml:space="preserve"> and after each time save </w:t>
+      </w:r>
+      <w:r>
+        <w:rPr>
+          <w:b/>
+        </w:rPr>
+        <w:t>the result as the last number of the sequence of results</w:t>
+      </w:r>
+      <w:r>
+        <w:t xml:space="preserve"> before it and remove from the sequence the numbers used.(if given multiply and have 4 numbers you should multiply the first 2, remove them and save the result as last number and then repeat) .If the command </w:t>
+      </w:r>
+      <w:r>
+        <w:rPr>
+          <w:b/>
+        </w:rPr>
+        <w:t>requires one number</w:t>
+      </w:r>
+      <w:r>
+        <w:t xml:space="preserve"> you should </w:t>
+      </w:r>
+      <w:r>
+        <w:rPr>
+          <w:b/>
+        </w:rPr>
+        <w:t>repeat it with all the numbers once</w:t>
+      </w:r>
+      <w:r>
+        <w:rPr>
+          <w:b/>
+        </w:rPr>
+        <w:t xml:space="preserve"> for each</w:t>
       </w:r>
       <w:r>
         <w:t xml:space="preserve"> </w:t>
       </w:r>
       <w:r>
-        <w:t xml:space="preserve">If you have </w:t>
-      </w:r>
-      <w:r>
-        <w:rPr>
-          <w:b/>
-        </w:rPr>
-        <w:t>more numbers than required</w:t>
-      </w:r>
-      <w:r>
-        <w:t xml:space="preserve"> you should </w:t>
-      </w:r>
-      <w:r>
-        <w:rPr>
-          <w:b/>
-        </w:rPr>
-        <w:t>repeat the command as many times as possible</w:t>
-      </w:r>
-      <w:r>
-        <w:t xml:space="preserve"> and after each time save </w:t>
-      </w:r>
-      <w:r>
-        <w:rPr>
-          <w:b/>
-        </w:rPr>
-        <w:t>the result as the last number of the sequence of results</w:t>
-      </w:r>
-      <w:r>
-        <w:t xml:space="preserve"> before it and remove from the sequence the numbers used</w:t>
-      </w:r>
-      <w:proofErr w:type="gramStart"/>
-      <w:r>
-        <w:t>.(</w:t>
-      </w:r>
-      <w:proofErr w:type="gramEnd"/>
-      <w:r>
-        <w:t xml:space="preserve">if given multiply and have 4 numbers you should multiply the first 2, remove them and save the result as last number and then repeat) .If the command </w:t>
-      </w:r>
-      <w:r>
-        <w:rPr>
-          <w:b/>
-        </w:rPr>
-        <w:t>requires one number</w:t>
-      </w:r>
-      <w:r>
-        <w:t xml:space="preserve"> you should </w:t>
-      </w:r>
-      <w:r>
-        <w:rPr>
-          <w:b/>
-        </w:rPr>
-        <w:t>repeat it with all the numbers once</w:t>
-      </w:r>
-      <w:r>
-        <w:rPr>
-          <w:b/>
-        </w:rPr>
-        <w:t xml:space="preserve"> for each</w:t>
-      </w:r>
-      <w:r>
-        <w:t xml:space="preserve"> </w:t>
-      </w:r>
-      <w:r>
-        <w:t xml:space="preserve"> and save the result. (</w:t>
-      </w:r>
-      <w:proofErr w:type="gramStart"/>
-      <w:r>
-        <w:t>if</w:t>
-      </w:r>
-      <w:proofErr w:type="gramEnd"/>
-      <w:r>
-        <w:t xml:space="preserve"> given “root” you should take the root of all numbers once each and save the results</w:t>
+        <w:t xml:space="preserve"> and save the result. (if given “root” you should take the root of all numbers once each and save the results</w:t>
       </w:r>
       <w:r>
         <w:t>)</w:t>
@@ -7855,14 +7665,12 @@
           <w:tab w:val="num" w:pos="720"/>
         </w:tabs>
       </w:pPr>
-      <w:proofErr w:type="gramStart"/>
       <w:r>
         <w:rPr>
           <w:b/>
         </w:rPr>
         <w:t>sum</w:t>
       </w:r>
-      <w:proofErr w:type="gramEnd"/>
       <w:r>
         <w:t>– after you read this command you will receive 2 more lines of strings representing two numbers. You should sum them and save the resulting number.</w:t>
       </w:r>
@@ -7900,14 +7708,12 @@
           <w:tab w:val="num" w:pos="720"/>
         </w:tabs>
       </w:pPr>
-      <w:proofErr w:type="gramStart"/>
       <w:r>
         <w:rPr>
           <w:b/>
         </w:rPr>
         <w:t>divide</w:t>
       </w:r>
-      <w:proofErr w:type="gramEnd"/>
       <w:r>
         <w:t xml:space="preserve"> –</w:t>
       </w:r>
@@ -7950,25 +7756,23 @@
           <w:numId w:val="24"/>
         </w:numPr>
       </w:pPr>
-      <w:proofErr w:type="gramStart"/>
       <w:r>
         <w:rPr>
           <w:b/>
         </w:rPr>
-        <w:t>subtract</w:t>
-      </w:r>
-      <w:proofErr w:type="gramEnd"/>
-      <w:r>
-        <w:rPr>
-          <w:b/>
-        </w:rPr>
-        <w:t xml:space="preserve"> </w:t>
+        <w:t xml:space="preserve">subtract </w:t>
       </w:r>
       <w:r>
         <w:t xml:space="preserve">– </w:t>
       </w:r>
       <w:r>
-        <w:t>after you read this command you will receive 2 more lines of strings representing two numbers. You should sum them and save the resulting number.</w:t>
+        <w:t>after you read this command you will receive 2 more lines of strings represen</w:t>
+      </w:r>
+      <w:r>
+        <w:t xml:space="preserve">ting two numbers. You should subtract the second from the first and then </w:t>
+      </w:r>
+      <w:r>
+        <w:t xml:space="preserve"> save the resulting number.</w:t>
       </w:r>
     </w:p>
     <w:p>
@@ -8004,27 +7808,17 @@
           <w:b/>
         </w:rPr>
       </w:pPr>
-      <w:proofErr w:type="gramStart"/>
       <w:r>
         <w:rPr>
           <w:b/>
         </w:rPr>
         <w:t>root</w:t>
       </w:r>
-      <w:proofErr w:type="gramEnd"/>
       <w:r>
         <w:t xml:space="preserve"> – </w:t>
       </w:r>
       <w:r>
-        <w:t xml:space="preserve">after you read this command you will receive 1 line of string representing one number. You should return the square </w:t>
-      </w:r>
-      <w:proofErr w:type="gramStart"/>
-      <w:r>
-        <w:t>root  of</w:t>
-      </w:r>
-      <w:proofErr w:type="gramEnd"/>
-      <w:r>
-        <w:t xml:space="preserve"> that number. Note that </w:t>
+        <w:t xml:space="preserve">after you read this command you will receive 1 line of string representing one number. You should return the square root  of that number. Note that </w:t>
       </w:r>
       <w:r>
         <w:rPr>
@@ -8050,19 +7844,11 @@
           <w:numId w:val="24"/>
         </w:numPr>
       </w:pPr>
-      <w:proofErr w:type="gramStart"/>
       <w:r>
         <w:rPr>
           <w:b/>
         </w:rPr>
-        <w:t>power</w:t>
-      </w:r>
-      <w:proofErr w:type="gramEnd"/>
-      <w:r>
-        <w:rPr>
-          <w:b/>
-        </w:rPr>
-        <w:t xml:space="preserve"> - </w:t>
+        <w:t xml:space="preserve">power - </w:t>
       </w:r>
       <w:r>
         <w:t>– after you read this command you will receive 2 more lines of strings representing two numbers. You should sum them and save the resulting number.</w:t>
@@ -8079,30 +7865,14 @@
           <w:b/>
         </w:rPr>
       </w:pPr>
-      <w:proofErr w:type="gramStart"/>
       <w:r>
         <w:rPr>
           <w:b/>
         </w:rPr>
-        <w:t>absolute</w:t>
-      </w:r>
-      <w:proofErr w:type="gramEnd"/>
-      <w:r>
-        <w:rPr>
-          <w:b/>
-        </w:rPr>
-        <w:t xml:space="preserve"> - </w:t>
-      </w:r>
-      <w:r>
-        <w:t>after you read this command you will receive 1 line of string representing one number. You should return the modulus of that number (</w:t>
-      </w:r>
-      <w:proofErr w:type="gramStart"/>
-      <w:r>
-        <w:t>it’s</w:t>
-      </w:r>
-      <w:proofErr w:type="gramEnd"/>
-      <w:r>
-        <w:t xml:space="preserve"> absolute value).</w:t>
+        <w:t xml:space="preserve">absolute - </w:t>
+      </w:r>
+      <w:r>
+        <w:t>after you read this command you will receive 1 line of string representing one number. You should return the modulus of that number (it’s absolute value).</w:t>
       </w:r>
     </w:p>
     <w:p>
@@ -8114,7 +7884,6 @@
         </w:numPr>
       </w:pPr>
       <w:proofErr w:type="spellStart"/>
-      <w:proofErr w:type="gramStart"/>
       <w:r>
         <w:rPr>
           <w:b/>
@@ -8122,7 +7891,6 @@
         <w:t>pythagorean</w:t>
       </w:r>
       <w:proofErr w:type="spellEnd"/>
-      <w:proofErr w:type="gramEnd"/>
       <w:r>
         <w:rPr>
           <w:b/>
@@ -8133,15 +7901,7 @@
         <w:t>after you read this command you will receive 2 more lines of strings represen</w:t>
       </w:r>
       <w:r>
-        <w:t xml:space="preserve">ting two numbers. You should use the Pythagorean </w:t>
-      </w:r>
-      <w:proofErr w:type="gramStart"/>
-      <w:r>
-        <w:t>theorem</w:t>
-      </w:r>
-      <w:proofErr w:type="gramEnd"/>
-      <w:r>
-        <w:t xml:space="preserve"> and return and save the resulting number</w:t>
+        <w:t>ting two numbers. You should use the Pythagorean theorem and return and save the resulting number</w:t>
       </w:r>
       <w:r>
         <w:t>.</w:t>
@@ -8159,7 +7919,6 @@
         </w:rPr>
       </w:pPr>
       <w:proofErr w:type="spellStart"/>
-      <w:proofErr w:type="gramStart"/>
       <w:r>
         <w:rPr>
           <w:b/>
@@ -8168,7 +7927,6 @@
         <w:t>triangleArea</w:t>
       </w:r>
       <w:proofErr w:type="spellEnd"/>
-      <w:proofErr w:type="gramEnd"/>
       <w:r>
         <w:rPr>
           <w:b/>
@@ -8185,15 +7943,7 @@
         <w:t xml:space="preserve"> more lines of strings represen</w:t>
       </w:r>
       <w:r>
-        <w:t xml:space="preserve">ting three numbers. You should use the </w:t>
-      </w:r>
-      <w:proofErr w:type="gramStart"/>
-      <w:r>
-        <w:t>Heron’s  formula</w:t>
-      </w:r>
-      <w:proofErr w:type="gramEnd"/>
-      <w:r>
-        <w:t xml:space="preserve"> to calculate the area of a triangle with the three numbers as its sides and return and save the resulting number</w:t>
+        <w:t>ting three numbers. You should use the Heron’s  formula to calculate the area of a triangle with the three numbers as its sides and return and save the resulting number</w:t>
       </w:r>
       <w:r>
         <w:t>.</w:t>
@@ -8219,60 +7969,107 @@
           <w:b/>
         </w:rPr>
       </w:pPr>
-      <w:proofErr w:type="gramStart"/>
       <w:r>
         <w:rPr>
           <w:b/>
         </w:rPr>
-        <w:t>quadratic</w:t>
-      </w:r>
-      <w:proofErr w:type="gramEnd"/>
+        <w:t xml:space="preserve">quadratic - </w:t>
+      </w:r>
+      <w:r>
+        <w:t>after you read this command you will</w:t>
+      </w:r>
+      <w:r>
+        <w:t xml:space="preserve"> receive 3</w:t>
+      </w:r>
+      <w:r>
+        <w:t xml:space="preserve"> more lines of strings represen</w:t>
+      </w:r>
+      <w:r>
+        <w:t xml:space="preserve">ting three numbers. You should calculate a quadratic equation (ax^2 – </w:t>
+      </w:r>
+      <w:proofErr w:type="spellStart"/>
+      <w:r>
+        <w:t>bx</w:t>
+      </w:r>
+      <w:proofErr w:type="spellEnd"/>
+      <w:r>
+        <w:t xml:space="preserve"> – c) where the first number is “a”, the second “b” and the third “c” and return and save the resulting number</w:t>
+      </w:r>
+      <w:r>
+        <w:t>.</w:t>
+      </w:r>
+      <w:r>
+        <w:t xml:space="preserve"> </w:t>
+      </w:r>
       <w:r>
         <w:rPr>
           <w:b/>
         </w:rPr>
-        <w:t xml:space="preserve"> - </w:t>
-      </w:r>
-      <w:r>
-        <w:t>after you read this command you will</w:t>
-      </w:r>
-      <w:r>
-        <w:t xml:space="preserve"> receive 3</w:t>
-      </w:r>
-      <w:r>
-        <w:t xml:space="preserve"> more lines of strings represen</w:t>
-      </w:r>
-      <w:r>
-        <w:t xml:space="preserve">ting three numbers. You should calculate a quadratic equation (ax^2 – </w:t>
-      </w:r>
-      <w:proofErr w:type="spellStart"/>
-      <w:r>
-        <w:t>bx</w:t>
-      </w:r>
-      <w:proofErr w:type="spellEnd"/>
-      <w:r>
-        <w:t xml:space="preserve"> – c) where the first number is “a”, the second “b” and the third “c” and return and save the resulting number</w:t>
+        <w:t>If “a” is 0</w:t>
+      </w:r>
+      <w:r>
+        <w:t xml:space="preserve"> you should </w:t>
+      </w:r>
+      <w:r>
+        <w:rPr>
+          <w:b/>
+        </w:rPr>
+        <w:t>throw new Excep</w:t>
+      </w:r>
+      <w:r>
+        <w:rPr>
+          <w:b/>
+        </w:rPr>
+        <w:t xml:space="preserve">tion “Division by zero. </w:t>
+      </w:r>
+      <w:r>
+        <w:rPr>
+          <w:b/>
+        </w:rPr>
+        <w:t>”.</w:t>
+      </w:r>
+      <w:r>
+        <w:rPr>
+          <w:b/>
+          <w:lang w:val="bg-BG"/>
+        </w:rPr>
+        <w:t xml:space="preserve"> </w:t>
+      </w:r>
+      <w:r>
+        <w:rPr>
+          <w:b/>
+        </w:rPr>
+        <w:t xml:space="preserve"> </w:t>
+      </w:r>
+      <w:r>
+        <w:t xml:space="preserve">If you have </w:t>
+      </w:r>
+      <w:r>
+        <w:rPr>
+          <w:b/>
+        </w:rPr>
+        <w:t>no real answers</w:t>
+      </w:r>
+      <w:r>
+        <w:t xml:space="preserve"> to the equation you should </w:t>
+      </w:r>
+      <w:r>
+        <w:rPr>
+          <w:b/>
+        </w:rPr>
+        <w:t>return 0</w:t>
+      </w:r>
+      <w:r>
+        <w:t xml:space="preserve">. If you have 2 you should </w:t>
+      </w:r>
+      <w:r>
+        <w:rPr>
+          <w:b/>
+        </w:rPr>
+        <w:t>return theirs sum</w:t>
       </w:r>
       <w:r>
         <w:t>.</w:t>
-      </w:r>
-      <w:r>
-        <w:t xml:space="preserve"> </w:t>
-      </w:r>
-      <w:r>
-        <w:rPr>
-          <w:b/>
-        </w:rPr>
-        <w:t>If “a” is 0</w:t>
-      </w:r>
-      <w:r>
-        <w:t xml:space="preserve"> you should </w:t>
-      </w:r>
-      <w:r>
-        <w:rPr>
-          <w:b/>
-        </w:rPr>
-        <w:t>throw new Exception “Division by zero exception”.</w:t>
       </w:r>
     </w:p>
     <w:p>
@@ -8283,6 +8080,9 @@
     <w:p>
       <w:pPr>
         <w:pStyle w:val="ListParagraph"/>
+        <w:rPr>
+          <w:lang w:val="bg-BG"/>
+        </w:rPr>
       </w:pPr>
     </w:p>
     <w:p>
@@ -9121,7 +8921,25 @@
                 <w:noProof/>
                 <w:highlight w:val="yellow"/>
               </w:rPr>
-              <w:t>Caught exception: Can't take the root of a negative number</w:t>
+              <w:t>Caught exc</w:t>
+            </w:r>
+            <w:r>
+              <w:rPr>
+                <w:rFonts w:ascii="Consolas" w:hAnsi="Consolas"/>
+                <w:bCs/>
+                <w:noProof/>
+                <w:highlight w:val="yellow"/>
+              </w:rPr>
+              <w:t xml:space="preserve">eption: Can't take the root of </w:t>
+            </w:r>
+            <w:r>
+              <w:rPr>
+                <w:rFonts w:ascii="Consolas" w:hAnsi="Consolas"/>
+                <w:bCs/>
+                <w:noProof/>
+                <w:highlight w:val="yellow"/>
+              </w:rPr>
+              <w:t>negative number</w:t>
             </w:r>
           </w:p>
           <w:p>
@@ -9374,6 +9192,7 @@
                 <w:bCs/>
                 <w:highlight w:val="green"/>
               </w:rPr>
+              <w:lastRenderedPageBreak/>
               <w:t>power</w:t>
             </w:r>
           </w:p>
@@ -9392,7 +9211,6 @@
                 <w:bCs/>
                 <w:highlight w:val="green"/>
               </w:rPr>
-              <w:lastRenderedPageBreak/>
               <w:t>10</w:t>
             </w:r>
           </w:p>
@@ -9647,7 +9465,17 @@
                 <w:noProof/>
                 <w:highlight w:val="green"/>
               </w:rPr>
-              <w:t>We take 10 to the power of 2 and the result is 100.</w:t>
+              <w:t xml:space="preserve">We take 10 to the power of 2 and the result is </w:t>
+            </w:r>
+            <w:r>
+              <w:rPr>
+                <w:rFonts w:ascii="Consolas" w:hAnsi="Consolas"/>
+                <w:bCs/>
+                <w:noProof/>
+                <w:highlight w:val="green"/>
+              </w:rPr>
+              <w:lastRenderedPageBreak/>
+              <w:t>100.</w:t>
             </w:r>
           </w:p>
           <w:p>
@@ -9666,7 +9494,6 @@
                 <w:noProof/>
                 <w:highlight w:val="cyan"/>
               </w:rPr>
-              <w:lastRenderedPageBreak/>
               <w:t>result = [5, 100]</w:t>
             </w:r>
           </w:p>
@@ -10834,7 +10661,7 @@
             </wp:anchor>
           </w:drawing>
         </mc:Choice>
-        <mc:Fallback xmlns:w16se="http://schemas.microsoft.com/office/word/2015/wordml/symex" xmlns:w15="http://schemas.microsoft.com/office/word/2012/wordml" xmlns:cx5="http://schemas.microsoft.com/office/drawing/2016/5/11/chartex" xmlns:cx4="http://schemas.microsoft.com/office/drawing/2016/5/10/chartex" xmlns:cx3="http://schemas.microsoft.com/office/drawing/2016/5/9/chartex" xmlns:cx2="http://schemas.microsoft.com/office/drawing/2015/10/21/chartex" xmlns:cx1="http://schemas.microsoft.com/office/drawing/2015/9/8/chartex" xmlns:cx="http://schemas.microsoft.com/office/drawing/2014/chartex">
+        <mc:Fallback xmlns:cx="http://schemas.microsoft.com/office/drawing/2014/chartex" xmlns:cx1="http://schemas.microsoft.com/office/drawing/2015/9/8/chartex" xmlns:cx2="http://schemas.microsoft.com/office/drawing/2015/10/21/chartex" xmlns:cx3="http://schemas.microsoft.com/office/drawing/2016/5/9/chartex" xmlns:cx4="http://schemas.microsoft.com/office/drawing/2016/5/10/chartex" xmlns:cx5="http://schemas.microsoft.com/office/drawing/2016/5/11/chartex" xmlns:w15="http://schemas.microsoft.com/office/word/2012/wordml" xmlns:w16se="http://schemas.microsoft.com/office/word/2015/wordml/symex">
           <w:pict>
             <v:shapetype w14:anchorId="0BD046BD" id="_x0000_t202" coordsize="21600,21600" o:spt="202" path="m,l,21600r21600,l21600,xe">
               <v:stroke joinstyle="miter"/>
@@ -10972,9 +10799,9 @@
             </wp:anchor>
           </w:drawing>
         </mc:Choice>
-        <mc:Fallback xmlns:w16se="http://schemas.microsoft.com/office/word/2015/wordml/symex" xmlns:w15="http://schemas.microsoft.com/office/word/2012/wordml" xmlns:cx5="http://schemas.microsoft.com/office/drawing/2016/5/11/chartex" xmlns:cx4="http://schemas.microsoft.com/office/drawing/2016/5/10/chartex" xmlns:cx3="http://schemas.microsoft.com/office/drawing/2016/5/9/chartex" xmlns:cx2="http://schemas.microsoft.com/office/drawing/2015/10/21/chartex" xmlns:cx1="http://schemas.microsoft.com/office/drawing/2015/9/8/chartex" xmlns:cx="http://schemas.microsoft.com/office/drawing/2014/chartex">
+        <mc:Fallback xmlns:cx="http://schemas.microsoft.com/office/drawing/2014/chartex" xmlns:cx1="http://schemas.microsoft.com/office/drawing/2015/9/8/chartex" xmlns:cx2="http://schemas.microsoft.com/office/drawing/2015/10/21/chartex" xmlns:cx3="http://schemas.microsoft.com/office/drawing/2016/5/9/chartex" xmlns:cx4="http://schemas.microsoft.com/office/drawing/2016/5/10/chartex" xmlns:cx5="http://schemas.microsoft.com/office/drawing/2016/5/11/chartex" xmlns:w15="http://schemas.microsoft.com/office/word/2012/wordml" xmlns:w16se="http://schemas.microsoft.com/office/word/2015/wordml/symex">
           <w:pict>
-            <v:line w14:anchorId="0F3F006C" id="Straight Connector 1" o:spid="_x0000_s1026" style="position:absolute;flip:y;z-index:251666432;visibility:visible;mso-wrap-style:square;mso-wrap-distance-left:9pt;mso-wrap-distance-top:0;mso-wrap-distance-right:9pt;mso-wrap-distance-bottom:0;mso-position-horizontal:absolute;mso-position-horizontal-relative:text;mso-position-vertical:absolute;mso-position-vertical-relative:text" from="-.1pt,5.2pt" to="520.7pt,5.2pt" o:gfxdata="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" strokecolor="#f37123" strokeweight="1pt">
+            <v:line w14:anchorId="26293807" id="Straight Connector 1" o:spid="_x0000_s1026" style="position:absolute;flip:y;z-index:251666432;visibility:visible;mso-wrap-style:square;mso-wrap-distance-left:9pt;mso-wrap-distance-top:0;mso-wrap-distance-right:9pt;mso-wrap-distance-bottom:0;mso-position-horizontal:absolute;mso-position-horizontal-relative:text;mso-position-vertical:absolute;mso-position-vertical-relative:text" from="-.1pt,5.2pt" to="520.7pt,5.2pt" o:gfxdata="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" strokecolor="#f37123" strokeweight="1pt">
               <v:stroke endcap="round"/>
             </v:line>
           </w:pict>
@@ -11079,7 +10906,7 @@
                               <w:sz w:val="18"/>
                               <w:szCs w:val="18"/>
                             </w:rPr>
-                            <w:t>6</w:t>
+                            <w:t>10</w:t>
                           </w:r>
                           <w:r>
                             <w:rPr>
@@ -11198,7 +11025,7 @@
                         <w:sz w:val="18"/>
                         <w:szCs w:val="18"/>
                       </w:rPr>
-                      <w:t>6</w:t>
+                      <w:t>10</w:t>
                     </w:r>
                     <w:r>
                       <w:rPr>
@@ -11339,7 +11166,7 @@
             </wp:anchor>
           </w:drawing>
         </mc:Choice>
-        <mc:Fallback xmlns:w16se="http://schemas.microsoft.com/office/word/2015/wordml/symex" xmlns:w15="http://schemas.microsoft.com/office/word/2012/wordml" xmlns:cx5="http://schemas.microsoft.com/office/drawing/2016/5/11/chartex" xmlns:cx4="http://schemas.microsoft.com/office/drawing/2016/5/10/chartex" xmlns:cx3="http://schemas.microsoft.com/office/drawing/2016/5/9/chartex" xmlns:cx2="http://schemas.microsoft.com/office/drawing/2015/10/21/chartex" xmlns:cx1="http://schemas.microsoft.com/office/drawing/2015/9/8/chartex" xmlns:cx="http://schemas.microsoft.com/office/drawing/2014/chartex">
+        <mc:Fallback xmlns:cx="http://schemas.microsoft.com/office/drawing/2014/chartex" xmlns:cx1="http://schemas.microsoft.com/office/drawing/2015/9/8/chartex" xmlns:cx2="http://schemas.microsoft.com/office/drawing/2015/10/21/chartex" xmlns:cx3="http://schemas.microsoft.com/office/drawing/2016/5/9/chartex" xmlns:cx4="http://schemas.microsoft.com/office/drawing/2016/5/10/chartex" xmlns:cx5="http://schemas.microsoft.com/office/drawing/2016/5/11/chartex" xmlns:w15="http://schemas.microsoft.com/office/word/2012/wordml" xmlns:w16se="http://schemas.microsoft.com/office/word/2015/wordml/symex">
           <w:pict>
             <v:shape w14:anchorId="2288989E" id="Text Box 2" o:spid="_x0000_s1028" type="#_x0000_t202" style="position:absolute;margin-left:125.15pt;margin-top:26.95pt;width:44.85pt;height:15.75pt;z-index:251664384;visibility:visible;mso-wrap-style:square;mso-wrap-distance-left:9pt;mso-wrap-distance-top:0;mso-wrap-distance-right:9pt;mso-wrap-distance-bottom:0;mso-position-horizontal:absolute;mso-position-horizontal-relative:text;mso-position-vertical:absolute;mso-position-vertical-relative:text;v-text-anchor:middle" o:gfxdata="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" filled="f" stroked="f" strokeweight=".5pt">
               <v:textbox inset=".5mm,0,0,0">
@@ -12009,7 +11836,7 @@
             </wp:anchor>
           </w:drawing>
         </mc:Choice>
-        <mc:Fallback xmlns:w16se="http://schemas.microsoft.com/office/word/2015/wordml/symex" xmlns:w15="http://schemas.microsoft.com/office/word/2012/wordml" xmlns:cx5="http://schemas.microsoft.com/office/drawing/2016/5/11/chartex" xmlns:cx4="http://schemas.microsoft.com/office/drawing/2016/5/10/chartex" xmlns:cx3="http://schemas.microsoft.com/office/drawing/2016/5/9/chartex" xmlns:cx2="http://schemas.microsoft.com/office/drawing/2015/10/21/chartex" xmlns:cx1="http://schemas.microsoft.com/office/drawing/2015/9/8/chartex" xmlns:cx="http://schemas.microsoft.com/office/drawing/2014/chartex">
+        <mc:Fallback xmlns:cx="http://schemas.microsoft.com/office/drawing/2014/chartex" xmlns:cx1="http://schemas.microsoft.com/office/drawing/2015/9/8/chartex" xmlns:cx2="http://schemas.microsoft.com/office/drawing/2015/10/21/chartex" xmlns:cx3="http://schemas.microsoft.com/office/drawing/2016/5/9/chartex" xmlns:cx4="http://schemas.microsoft.com/office/drawing/2016/5/10/chartex" xmlns:cx5="http://schemas.microsoft.com/office/drawing/2016/5/11/chartex" xmlns:w15="http://schemas.microsoft.com/office/word/2012/wordml" xmlns:w16se="http://schemas.microsoft.com/office/word/2015/wordml/symex">
           <w:pict>
             <v:shape w14:anchorId="400D6225" id="Text Box 17" o:spid="_x0000_s1029" type="#_x0000_t202" style="position:absolute;margin-left:124.4pt;margin-top:6.7pt;width:396.3pt;height:40.45pt;z-index:251663360;visibility:visible;mso-wrap-style:square;mso-wrap-distance-left:9pt;mso-wrap-distance-top:0;mso-wrap-distance-right:9pt;mso-wrap-distance-bottom:0;mso-position-horizontal:absolute;mso-position-horizontal-relative:text;mso-position-vertical:absolute;mso-position-vertical-relative:text;v-text-anchor:top" o:gfxdata="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" filled="f" stroked="f">
               <v:textbox inset=".5mm,1.2mm,.5mm,.5mm">
@@ -12150,7 +11977,7 @@
                           <wp:extent cx="200025" cy="200025"/>
                           <wp:effectExtent l="0" t="0" r="9525" b="9525"/>
                           <wp:docPr id="73" name="Picture 73" title="Software University Foundation">
-                            <a:hlinkClick xmlns:a="http://schemas.openxmlformats.org/drawingml/2006/main" r:id="rId32"/>
+                            <a:hlinkClick xmlns:a="http://schemas.openxmlformats.org/drawingml/2006/main" r:id="rId28"/>
                           </wp:docPr>
                           <wp:cNvGraphicFramePr/>
                           <a:graphic xmlns:a="http://schemas.openxmlformats.org/drawingml/2006/main">
@@ -12158,12 +11985,12 @@
                               <pic:pic xmlns:pic="http://schemas.openxmlformats.org/drawingml/2006/picture">
                                 <pic:nvPicPr>
                                   <pic:cNvPr id="94" name="Picture 4" title="Software University Foundation">
-                                    <a:hlinkClick r:id="rId32"/>
+                                    <a:hlinkClick r:id="rId28"/>
                                   </pic:cNvPr>
                                   <pic:cNvPicPr/>
                                 </pic:nvPicPr>
                                 <pic:blipFill>
-                                  <a:blip r:embed="rId33"/>
+                                  <a:blip r:embed="rId32"/>
                                   <a:stretch>
                                     <a:fillRect/>
                                   </a:stretch>
@@ -12201,7 +12028,7 @@
                           <wp:extent cx="200025" cy="200025"/>
                           <wp:effectExtent l="0" t="0" r="9525" b="9525"/>
                           <wp:docPr id="74" name="Picture 74" title="Software University @ Facebook">
-                            <a:hlinkClick xmlns:a="http://schemas.openxmlformats.org/drawingml/2006/main" r:id="rId34"/>
+                            <a:hlinkClick xmlns:a="http://schemas.openxmlformats.org/drawingml/2006/main" r:id="rId33"/>
                           </wp:docPr>
                           <wp:cNvGraphicFramePr/>
                           <a:graphic xmlns:a="http://schemas.openxmlformats.org/drawingml/2006/main">
@@ -12209,12 +12036,12 @@
                               <pic:pic xmlns:pic="http://schemas.openxmlformats.org/drawingml/2006/picture">
                                 <pic:nvPicPr>
                                   <pic:cNvPr id="95" name="Picture 11" title="Software University @ Facebook">
-                                    <a:hlinkClick r:id="rId34"/>
+                                    <a:hlinkClick r:id="rId33"/>
                                   </pic:cNvPr>
                                   <pic:cNvPicPr/>
                                 </pic:nvPicPr>
                                 <pic:blipFill>
-                                  <a:blip r:embed="rId35"/>
+                                  <a:blip r:embed="rId34"/>
                                   <a:stretch>
                                     <a:fillRect/>
                                   </a:stretch>
@@ -12252,7 +12079,7 @@
                           <wp:extent cx="200025" cy="200025"/>
                           <wp:effectExtent l="0" t="0" r="9525" b="9525"/>
                           <wp:docPr id="75" name="Picture 75" title="Software University @ Twitter">
-                            <a:hlinkClick xmlns:a="http://schemas.openxmlformats.org/drawingml/2006/main" r:id="rId36"/>
+                            <a:hlinkClick xmlns:a="http://schemas.openxmlformats.org/drawingml/2006/main" r:id="rId35"/>
                           </wp:docPr>
                           <wp:cNvGraphicFramePr/>
                           <a:graphic xmlns:a="http://schemas.openxmlformats.org/drawingml/2006/main">
@@ -12260,12 +12087,12 @@
                               <pic:pic xmlns:pic="http://schemas.openxmlformats.org/drawingml/2006/picture">
                                 <pic:nvPicPr>
                                   <pic:cNvPr id="96" name="Picture 16" title="Software University @ Twitter">
-                                    <a:hlinkClick r:id="rId36"/>
+                                    <a:hlinkClick r:id="rId35"/>
                                   </pic:cNvPr>
                                   <pic:cNvPicPr/>
                                 </pic:nvPicPr>
                                 <pic:blipFill>
-                                  <a:blip r:embed="rId37"/>
+                                  <a:blip r:embed="rId36"/>
                                   <a:stretch>
                                     <a:fillRect/>
                                   </a:stretch>
@@ -12303,7 +12130,7 @@
                           <wp:extent cx="200025" cy="200025"/>
                           <wp:effectExtent l="0" t="0" r="9525" b="9525"/>
                           <wp:docPr id="76" name="Picture 76" title="Software University @ YouTube">
-                            <a:hlinkClick xmlns:a="http://schemas.openxmlformats.org/drawingml/2006/main" r:id="rId38"/>
+                            <a:hlinkClick xmlns:a="http://schemas.openxmlformats.org/drawingml/2006/main" r:id="rId37"/>
                           </wp:docPr>
                           <wp:cNvGraphicFramePr/>
                           <a:graphic xmlns:a="http://schemas.openxmlformats.org/drawingml/2006/main">
@@ -12311,12 +12138,12 @@
                               <pic:pic xmlns:pic="http://schemas.openxmlformats.org/drawingml/2006/picture">
                                 <pic:nvPicPr>
                                   <pic:cNvPr id="97" name="Picture 23" title="Software University @ YouTube">
-                                    <a:hlinkClick r:id="rId38"/>
+                                    <a:hlinkClick r:id="rId37"/>
                                   </pic:cNvPr>
                                   <pic:cNvPicPr/>
                                 </pic:nvPicPr>
                                 <pic:blipFill>
-                                  <a:blip r:embed="rId39"/>
+                                  <a:blip r:embed="rId38"/>
                                   <a:stretch>
                                     <a:fillRect/>
                                   </a:stretch>
@@ -12354,7 +12181,7 @@
                           <wp:extent cx="200025" cy="200025"/>
                           <wp:effectExtent l="0" t="0" r="9525" b="9525"/>
                           <wp:docPr id="77" name="Picture 77" title="Software University @ Google+">
-                            <a:hlinkClick xmlns:a="http://schemas.openxmlformats.org/drawingml/2006/main" r:id="rId40"/>
+                            <a:hlinkClick xmlns:a="http://schemas.openxmlformats.org/drawingml/2006/main" r:id="rId39"/>
                           </wp:docPr>
                           <wp:cNvGraphicFramePr/>
                           <a:graphic xmlns:a="http://schemas.openxmlformats.org/drawingml/2006/main">
@@ -12362,12 +12189,12 @@
                               <pic:pic xmlns:pic="http://schemas.openxmlformats.org/drawingml/2006/picture">
                                 <pic:nvPicPr>
                                   <pic:cNvPr id="98" name="Picture 25" title="Software University @ Google+">
-                                    <a:hlinkClick r:id="rId40"/>
+                                    <a:hlinkClick r:id="rId39"/>
                                   </pic:cNvPr>
                                   <pic:cNvPicPr/>
                                 </pic:nvPicPr>
                                 <pic:blipFill>
-                                  <a:blip r:embed="rId41"/>
+                                  <a:blip r:embed="rId40"/>
                                   <a:stretch>
                                     <a:fillRect/>
                                   </a:stretch>
@@ -12405,7 +12232,7 @@
                           <wp:extent cx="200025" cy="200025"/>
                           <wp:effectExtent l="0" t="0" r="9525" b="9525"/>
                           <wp:docPr id="78" name="Picture 78" title="Software University @ LinkedIn">
-                            <a:hlinkClick xmlns:a="http://schemas.openxmlformats.org/drawingml/2006/main" r:id="rId42"/>
+                            <a:hlinkClick xmlns:a="http://schemas.openxmlformats.org/drawingml/2006/main" r:id="rId41"/>
                           </wp:docPr>
                           <wp:cNvGraphicFramePr/>
                           <a:graphic xmlns:a="http://schemas.openxmlformats.org/drawingml/2006/main">
@@ -12413,12 +12240,12 @@
                               <pic:pic xmlns:pic="http://schemas.openxmlformats.org/drawingml/2006/picture">
                                 <pic:nvPicPr>
                                   <pic:cNvPr id="99" name="Picture 27" title="Software University @ LinkedIn">
-                                    <a:hlinkClick r:id="rId42"/>
+                                    <a:hlinkClick r:id="rId41"/>
                                   </pic:cNvPr>
                                   <pic:cNvPicPr/>
                                 </pic:nvPicPr>
                                 <pic:blipFill>
-                                  <a:blip r:embed="rId43"/>
+                                  <a:blip r:embed="rId42"/>
                                   <a:stretch>
                                     <a:fillRect/>
                                   </a:stretch>
@@ -12456,7 +12283,7 @@
                           <wp:extent cx="200025" cy="200025"/>
                           <wp:effectExtent l="0" t="0" r="9525" b="9525"/>
                           <wp:docPr id="79" name="Picture 79" title="Software University @ SlideShare">
-                            <a:hlinkClick xmlns:a="http://schemas.openxmlformats.org/drawingml/2006/main" r:id="rId44"/>
+                            <a:hlinkClick xmlns:a="http://schemas.openxmlformats.org/drawingml/2006/main" r:id="rId43"/>
                           </wp:docPr>
                           <wp:cNvGraphicFramePr/>
                           <a:graphic xmlns:a="http://schemas.openxmlformats.org/drawingml/2006/main">
@@ -12464,12 +12291,12 @@
                               <pic:pic xmlns:pic="http://schemas.openxmlformats.org/drawingml/2006/picture">
                                 <pic:nvPicPr>
                                   <pic:cNvPr id="101" name="Picture 99" title="Software University @ SlideShare">
-                                    <a:hlinkClick r:id="rId44"/>
+                                    <a:hlinkClick r:id="rId43"/>
                                   </pic:cNvPr>
                                   <pic:cNvPicPr/>
                                 </pic:nvPicPr>
                                 <pic:blipFill>
-                                  <a:blip r:embed="rId45"/>
+                                  <a:blip r:embed="rId44"/>
                                   <a:stretch>
                                     <a:fillRect/>
                                   </a:stretch>
@@ -12507,7 +12334,7 @@
                           <wp:extent cx="200025" cy="200025"/>
                           <wp:effectExtent l="0" t="0" r="9525" b="9525"/>
                           <wp:docPr id="80" name="Picture 80" title="Software University @ GitHub">
-                            <a:hlinkClick xmlns:a="http://schemas.openxmlformats.org/drawingml/2006/main" r:id="rId46"/>
+                            <a:hlinkClick xmlns:a="http://schemas.openxmlformats.org/drawingml/2006/main" r:id="rId45"/>
                           </wp:docPr>
                           <wp:cNvGraphicFramePr/>
                           <a:graphic xmlns:a="http://schemas.openxmlformats.org/drawingml/2006/main">
@@ -12515,12 +12342,12 @@
                               <pic:pic xmlns:pic="http://schemas.openxmlformats.org/drawingml/2006/picture">
                                 <pic:nvPicPr>
                                   <pic:cNvPr id="102" name="Picture 35" title="Software University @ GitHub">
-                                    <a:hlinkClick r:id="rId46"/>
+                                    <a:hlinkClick r:id="rId45"/>
                                   </pic:cNvPr>
                                   <pic:cNvPicPr/>
                                 </pic:nvPicPr>
                                 <pic:blipFill>
-                                  <a:blip r:embed="rId47"/>
+                                  <a:blip r:embed="rId46"/>
                                   <a:stretch>
                                     <a:fillRect/>
                                   </a:stretch>
@@ -12558,7 +12385,7 @@
                           <wp:extent cx="200025" cy="200025"/>
                           <wp:effectExtent l="0" t="0" r="9525" b="9525"/>
                           <wp:docPr id="81" name="Picture 81" title="Software University: Email Us">
-                            <a:hlinkClick xmlns:a="http://schemas.openxmlformats.org/drawingml/2006/main" r:id="rId48"/>
+                            <a:hlinkClick xmlns:a="http://schemas.openxmlformats.org/drawingml/2006/main" r:id="rId47"/>
                           </wp:docPr>
                           <wp:cNvGraphicFramePr/>
                           <a:graphic xmlns:a="http://schemas.openxmlformats.org/drawingml/2006/main">
@@ -12566,12 +12393,12 @@
                               <pic:pic xmlns:pic="http://schemas.openxmlformats.org/drawingml/2006/picture">
                                 <pic:nvPicPr>
                                   <pic:cNvPr id="103" name="Picture 85" title="Software University: Email Us">
-                                    <a:hlinkClick r:id="rId48"/>
+                                    <a:hlinkClick r:id="rId47"/>
                                   </pic:cNvPr>
                                   <pic:cNvPicPr/>
                                 </pic:nvPicPr>
                                 <pic:blipFill>
-                                  <a:blip r:embed="rId49"/>
+                                  <a:blip r:embed="rId48"/>
                                   <a:stretch>
                                     <a:fillRect/>
                                   </a:stretch>
@@ -17007,7 +16834,7 @@
 </file>
 
 <file path=customXml/itemProps1.xml><?xml version="1.0" encoding="utf-8"?>
-<ds:datastoreItem xmlns:ds="http://schemas.openxmlformats.org/officeDocument/2006/customXml" ds:itemID="{5EB35F28-6056-41FD-A9C3-EDBE66B50D0E}">
+<ds:datastoreItem xmlns:ds="http://schemas.openxmlformats.org/officeDocument/2006/customXml" ds:itemID="{F523F5A4-D83E-4031-B6E7-36CAA829565F}">
   <ds:schemaRefs>
     <ds:schemaRef ds:uri="http://schemas.openxmlformats.org/officeDocument/2006/bibliography"/>
   </ds:schemaRefs>

</xml_diff>